<commit_message>
correciones, que decir con lo de filezilla
</commit_message>
<xml_diff>
--- a/ATAQUE DE LOOKUP TABLE/lookup table.docx
+++ b/ATAQUE DE LOOKUP TABLE/lookup table.docx
@@ -10,6 +10,14 @@
           <w:lang w:val="es-MX"/>
         </w:rPr>
       </w:pPr>
+      <w:r>
+        <w:rPr>
+          <w:sz w:val="28"/>
+          <w:szCs w:val="28"/>
+          <w:lang w:val="es-MX"/>
+        </w:rPr>
+        <w:t xml:space="preserve">Ataque </w:t>
+      </w:r>
       <w:r>
         <w:rPr>
           <w:sz w:val="28"/>
@@ -907,7 +915,23 @@
           <w:szCs w:val="28"/>
           <w:lang w:val="es-MX"/>
         </w:rPr>
-        <w:t>a los hash</w:t>
+        <w:t>a los</w:t>
+      </w:r>
+      <w:r>
+        <w:rPr>
+          <w:sz w:val="28"/>
+          <w:szCs w:val="28"/>
+          <w:lang w:val="es-MX"/>
+        </w:rPr>
+        <w:t xml:space="preserve"> </w:t>
+      </w:r>
+      <w:r>
+        <w:rPr>
+          <w:sz w:val="28"/>
+          <w:szCs w:val="28"/>
+          <w:lang w:val="es-MX"/>
+        </w:rPr>
+        <w:t>hash</w:t>
       </w:r>
       <w:proofErr w:type="gramEnd"/>
       <w:r>

</xml_diff>